<commit_message>
analysis on lure 20m strength
</commit_message>
<xml_diff>
--- a/FruitFly_HW.docx
+++ b/FruitFly_HW.docx
@@ -101,15 +101,7 @@
         </w:numPr>
       </w:pPr>
       <w:r>
-        <w:t xml:space="preserve">Dispersal </w:t>
-      </w:r>
-      <w:proofErr w:type="spellStart"/>
-      <w:r>
-        <w:t>kernal</w:t>
-      </w:r>
-      <w:proofErr w:type="spellEnd"/>
-      <w:r>
-        <w:t xml:space="preserve"> (probability density function) - </w:t>
+        <w:t xml:space="preserve">Dispersal kernal (probability density function) - </w:t>
       </w:r>
     </w:p>
     <w:p>
@@ -136,15 +128,7 @@
         <w:t>Different surveillance methods</w:t>
       </w:r>
       <w:r>
-        <w:t xml:space="preserve"> – </w:t>
-      </w:r>
-      <w:proofErr w:type="spellStart"/>
-      <w:r>
-        <w:t>Triska</w:t>
-      </w:r>
-      <w:proofErr w:type="spellEnd"/>
-      <w:r>
-        <w:t xml:space="preserve"> et al had a table</w:t>
+        <w:t xml:space="preserve"> – Triska et al had a table</w:t>
       </w:r>
     </w:p>
     <w:p>
@@ -239,15 +223,908 @@
           <w:numId w:val="1"/>
         </w:numPr>
       </w:pPr>
-      <w:proofErr w:type="spellStart"/>
-      <w:r>
-        <w:t>Triska</w:t>
-      </w:r>
-      <w:proofErr w:type="spellEnd"/>
-      <w:r>
-        <w:t xml:space="preserve"> compared all to the ‘standard’ strategy (grid)</w:t>
-      </w:r>
-    </w:p>
+      <w:r>
+        <w:t>Triska compared all to the ‘standard’ strategy (grid)</w:t>
+      </w:r>
+    </w:p>
+    <w:p/>
+    <w:p>
+      <w:r>
+        <w:t>Results</w:t>
+      </w:r>
+    </w:p>
+    <w:p>
+      <w:r>
+        <w:t>99% worst case = 108 days detected by in 99% (lure =20)</w:t>
+      </w:r>
+    </w:p>
+    <w:p>
+      <w:r>
+        <w:t>90% worst case = 88 days detected by (lure 20)</w:t>
+      </w:r>
+    </w:p>
+    <w:p/>
+    <w:p>
+      <w:r>
+        <w:t>Table 1: Comparison with standard grid pattern</w:t>
+      </w:r>
+      <w:r>
+        <w:tab/>
+      </w:r>
+      <w:r>
+        <w:t>- whole distribution – K-S test</w:t>
+      </w:r>
+    </w:p>
+    <w:tbl>
+      <w:tblPr>
+        <w:tblStyle w:val="TableGrid"/>
+        <w:tblW w:w="0" w:type="auto"/>
+        <w:tblLook w:val="04A0" w:firstRow="1" w:lastRow="0" w:firstColumn="1" w:lastColumn="0" w:noHBand="0" w:noVBand="1"/>
+      </w:tblPr>
+      <w:tblGrid>
+        <w:gridCol w:w="3005"/>
+        <w:gridCol w:w="3005"/>
+        <w:gridCol w:w="3006"/>
+      </w:tblGrid>
+      <w:tr>
+        <w:tc>
+          <w:tcPr>
+            <w:tcW w:w="3005" w:type="dxa"/>
+          </w:tcPr>
+          <w:p>
+            <w:r>
+              <w:t>Surveillance Method</w:t>
+            </w:r>
+          </w:p>
+        </w:tc>
+        <w:tc>
+          <w:tcPr>
+            <w:tcW w:w="3005" w:type="dxa"/>
+          </w:tcPr>
+          <w:p>
+            <w:r>
+              <w:t xml:space="preserve">Significance </w:t>
+            </w:r>
+            <w:r>
+              <w:rPr>
+                <w:i/>
+                <w:iCs/>
+              </w:rPr>
+              <w:t>p</w:t>
+            </w:r>
+          </w:p>
+        </w:tc>
+        <w:tc>
+          <w:tcPr>
+            <w:tcW w:w="3006" w:type="dxa"/>
+          </w:tcPr>
+          <w:p/>
+        </w:tc>
+      </w:tr>
+      <w:tr>
+        <w:tc>
+          <w:tcPr>
+            <w:tcW w:w="3005" w:type="dxa"/>
+          </w:tcPr>
+          <w:p>
+            <w:r>
+              <w:t>Reduced Grid</w:t>
+            </w:r>
+          </w:p>
+        </w:tc>
+        <w:tc>
+          <w:tcPr>
+            <w:tcW w:w="3005" w:type="dxa"/>
+          </w:tcPr>
+          <w:p>
+            <w:r>
+              <w:t xml:space="preserve"> &lt; 0.001</w:t>
+            </w:r>
+          </w:p>
+        </w:tc>
+        <w:tc>
+          <w:tcPr>
+            <w:tcW w:w="3006" w:type="dxa"/>
+          </w:tcPr>
+          <w:p/>
+        </w:tc>
+      </w:tr>
+      <w:tr>
+        <w:tc>
+          <w:tcPr>
+            <w:tcW w:w="3005" w:type="dxa"/>
+          </w:tcPr>
+          <w:p>
+            <w:r>
+              <w:t>Random 1</w:t>
+            </w:r>
+          </w:p>
+        </w:tc>
+        <w:tc>
+          <w:tcPr>
+            <w:tcW w:w="3005" w:type="dxa"/>
+          </w:tcPr>
+          <w:p>
+            <w:r>
+              <w:t>= 0.004558</w:t>
+            </w:r>
+          </w:p>
+        </w:tc>
+        <w:tc>
+          <w:tcPr>
+            <w:tcW w:w="3006" w:type="dxa"/>
+          </w:tcPr>
+          <w:p/>
+        </w:tc>
+      </w:tr>
+      <w:tr>
+        <w:tc>
+          <w:tcPr>
+            <w:tcW w:w="3005" w:type="dxa"/>
+          </w:tcPr>
+          <w:p>
+            <w:r>
+              <w:t>Random 2</w:t>
+            </w:r>
+          </w:p>
+        </w:tc>
+        <w:tc>
+          <w:tcPr>
+            <w:tcW w:w="3005" w:type="dxa"/>
+          </w:tcPr>
+          <w:p>
+            <w:r>
+              <w:t xml:space="preserve"> &lt; 0.001</w:t>
+            </w:r>
+          </w:p>
+        </w:tc>
+        <w:tc>
+          <w:tcPr>
+            <w:tcW w:w="3006" w:type="dxa"/>
+          </w:tcPr>
+          <w:p/>
+        </w:tc>
+      </w:tr>
+      <w:tr>
+        <w:tc>
+          <w:tcPr>
+            <w:tcW w:w="3005" w:type="dxa"/>
+          </w:tcPr>
+          <w:p>
+            <w:r>
+              <w:t>Random 3</w:t>
+            </w:r>
+          </w:p>
+        </w:tc>
+        <w:tc>
+          <w:tcPr>
+            <w:tcW w:w="3005" w:type="dxa"/>
+          </w:tcPr>
+          <w:p>
+            <w:r>
+              <w:t>&lt; 0.001</w:t>
+            </w:r>
+          </w:p>
+        </w:tc>
+        <w:tc>
+          <w:tcPr>
+            <w:tcW w:w="3006" w:type="dxa"/>
+          </w:tcPr>
+          <w:p/>
+        </w:tc>
+      </w:tr>
+      <w:tr>
+        <w:tc>
+          <w:tcPr>
+            <w:tcW w:w="3005" w:type="dxa"/>
+          </w:tcPr>
+          <w:p>
+            <w:r>
+              <w:t>Expert 1</w:t>
+            </w:r>
+          </w:p>
+        </w:tc>
+        <w:tc>
+          <w:tcPr>
+            <w:tcW w:w="3005" w:type="dxa"/>
+          </w:tcPr>
+          <w:p>
+            <w:r>
+              <w:t>&lt; 0.001</w:t>
+            </w:r>
+          </w:p>
+        </w:tc>
+        <w:tc>
+          <w:tcPr>
+            <w:tcW w:w="3006" w:type="dxa"/>
+          </w:tcPr>
+          <w:p/>
+        </w:tc>
+      </w:tr>
+      <w:tr>
+        <w:tc>
+          <w:tcPr>
+            <w:tcW w:w="3005" w:type="dxa"/>
+          </w:tcPr>
+          <w:p>
+            <w:r>
+              <w:t>Expert 2</w:t>
+            </w:r>
+          </w:p>
+        </w:tc>
+        <w:tc>
+          <w:tcPr>
+            <w:tcW w:w="3005" w:type="dxa"/>
+          </w:tcPr>
+          <w:p>
+            <w:r>
+              <w:t>&lt;0.001</w:t>
+            </w:r>
+          </w:p>
+        </w:tc>
+        <w:tc>
+          <w:tcPr>
+            <w:tcW w:w="3006" w:type="dxa"/>
+          </w:tcPr>
+          <w:p/>
+        </w:tc>
+      </w:tr>
+      <w:tr>
+        <w:tc>
+          <w:tcPr>
+            <w:tcW w:w="3005" w:type="dxa"/>
+          </w:tcPr>
+          <w:p>
+            <w:r>
+              <w:t>Efficient</w:t>
+            </w:r>
+          </w:p>
+        </w:tc>
+        <w:tc>
+          <w:tcPr>
+            <w:tcW w:w="3005" w:type="dxa"/>
+          </w:tcPr>
+          <w:p>
+            <w:r>
+              <w:t>&lt;0.001</w:t>
+            </w:r>
+          </w:p>
+        </w:tc>
+        <w:tc>
+          <w:tcPr>
+            <w:tcW w:w="3006" w:type="dxa"/>
+          </w:tcPr>
+          <w:p/>
+        </w:tc>
+      </w:tr>
+      <w:tr>
+        <w:tc>
+          <w:tcPr>
+            <w:tcW w:w="3005" w:type="dxa"/>
+          </w:tcPr>
+          <w:p>
+            <w:r>
+              <w:t>Inefficient</w:t>
+            </w:r>
+          </w:p>
+        </w:tc>
+        <w:tc>
+          <w:tcPr>
+            <w:tcW w:w="3005" w:type="dxa"/>
+          </w:tcPr>
+          <w:p>
+            <w:r>
+              <w:t>0.1205</w:t>
+            </w:r>
+          </w:p>
+        </w:tc>
+        <w:tc>
+          <w:tcPr>
+            <w:tcW w:w="3006" w:type="dxa"/>
+          </w:tcPr>
+          <w:p/>
+        </w:tc>
+      </w:tr>
+    </w:tbl>
+    <w:p/>
+    <w:p>
+      <w:r>
+        <w:t>Table 2: Comparing means</w:t>
+      </w:r>
+    </w:p>
+    <w:tbl>
+      <w:tblPr>
+        <w:tblStyle w:val="TableGrid"/>
+        <w:tblW w:w="0" w:type="auto"/>
+        <w:tblLook w:val="04A0" w:firstRow="1" w:lastRow="0" w:firstColumn="1" w:lastColumn="0" w:noHBand="0" w:noVBand="1"/>
+      </w:tblPr>
+      <w:tblGrid>
+        <w:gridCol w:w="1971"/>
+        <w:gridCol w:w="1909"/>
+        <w:gridCol w:w="1696"/>
+        <w:gridCol w:w="1882"/>
+        <w:gridCol w:w="1558"/>
+      </w:tblGrid>
+      <w:tr>
+        <w:tc>
+          <w:tcPr>
+            <w:tcW w:w="1971" w:type="dxa"/>
+          </w:tcPr>
+          <w:p>
+            <w:r>
+              <w:t>Surveillance Method</w:t>
+            </w:r>
+          </w:p>
+        </w:tc>
+        <w:tc>
+          <w:tcPr>
+            <w:tcW w:w="1909" w:type="dxa"/>
+          </w:tcPr>
+          <w:p>
+            <w:r>
+              <w:t>Mean Time (+/- SD)</w:t>
+            </w:r>
+          </w:p>
+        </w:tc>
+        <w:tc>
+          <w:tcPr>
+            <w:tcW w:w="1696" w:type="dxa"/>
+          </w:tcPr>
+          <w:p>
+            <w:r>
+              <w:t>Mean Trees +/- SD</w:t>
+            </w:r>
+          </w:p>
+        </w:tc>
+        <w:tc>
+          <w:tcPr>
+            <w:tcW w:w="1882" w:type="dxa"/>
+          </w:tcPr>
+          <w:p>
+            <w:r>
+              <w:t>Compared to Standard Grid (Tukey, Time)</w:t>
+            </w:r>
+          </w:p>
+        </w:tc>
+        <w:tc>
+          <w:tcPr>
+            <w:tcW w:w="1558" w:type="dxa"/>
+          </w:tcPr>
+          <w:p>
+            <w:r>
+              <w:t xml:space="preserve">Compared to Standard Grid (Tukey, </w:t>
+            </w:r>
+            <w:r>
+              <w:t>ntrees</w:t>
+            </w:r>
+            <w:r>
+              <w:t>)</w:t>
+            </w:r>
+          </w:p>
+        </w:tc>
+      </w:tr>
+      <w:tr>
+        <w:tc>
+          <w:tcPr>
+            <w:tcW w:w="1971" w:type="dxa"/>
+          </w:tcPr>
+          <w:p>
+            <w:r>
+              <w:t>Efficient</w:t>
+            </w:r>
+          </w:p>
+        </w:tc>
+        <w:tc>
+          <w:tcPr>
+            <w:tcW w:w="1909" w:type="dxa"/>
+          </w:tcPr>
+          <w:p>
+            <w:r>
+              <w:t>71.655 (10.886)</w:t>
+            </w:r>
+          </w:p>
+        </w:tc>
+        <w:tc>
+          <w:tcPr>
+            <w:tcW w:w="1696" w:type="dxa"/>
+          </w:tcPr>
+          <w:p>
+            <w:r>
+              <w:t>32.399 (53.62827)</w:t>
+            </w:r>
+          </w:p>
+        </w:tc>
+        <w:tc>
+          <w:tcPr>
+            <w:tcW w:w="1882" w:type="dxa"/>
+          </w:tcPr>
+          <w:p>
+            <w:r>
+              <w:t>0.0016</w:t>
+            </w:r>
+          </w:p>
+        </w:tc>
+        <w:tc>
+          <w:tcPr>
+            <w:tcW w:w="1558" w:type="dxa"/>
+          </w:tcPr>
+          <w:p>
+            <w:r>
+              <w:t>0.4597</w:t>
+            </w:r>
+          </w:p>
+        </w:tc>
+      </w:tr>
+      <w:tr>
+        <w:tc>
+          <w:tcPr>
+            <w:tcW w:w="1971" w:type="dxa"/>
+          </w:tcPr>
+          <w:p>
+            <w:r>
+              <w:t>Expert 1</w:t>
+            </w:r>
+          </w:p>
+        </w:tc>
+        <w:tc>
+          <w:tcPr>
+            <w:tcW w:w="1909" w:type="dxa"/>
+          </w:tcPr>
+          <w:p>
+            <w:r>
+              <w:t>81.426 (13.955)</w:t>
+            </w:r>
+          </w:p>
+        </w:tc>
+        <w:tc>
+          <w:tcPr>
+            <w:tcW w:w="1696" w:type="dxa"/>
+          </w:tcPr>
+          <w:p>
+            <w:r>
+              <w:t>28.617 (25.84307)</w:t>
+            </w:r>
+          </w:p>
+        </w:tc>
+        <w:tc>
+          <w:tcPr>
+            <w:tcW w:w="1882" w:type="dxa"/>
+          </w:tcPr>
+          <w:p>
+            <w:r>
+              <w:t>&lt;0.0001</w:t>
+            </w:r>
+          </w:p>
+        </w:tc>
+        <w:tc>
+          <w:tcPr>
+            <w:tcW w:w="1558" w:type="dxa"/>
+          </w:tcPr>
+          <w:p>
+            <w:r>
+              <w:t>0.9999</w:t>
+            </w:r>
+          </w:p>
+        </w:tc>
+      </w:tr>
+      <w:tr>
+        <w:tc>
+          <w:tcPr>
+            <w:tcW w:w="1971" w:type="dxa"/>
+          </w:tcPr>
+          <w:p>
+            <w:pPr>
+              <w:rPr>
+                <w:b/>
+                <w:bCs/>
+              </w:rPr>
+            </w:pPr>
+            <w:r>
+              <w:rPr>
+                <w:b/>
+                <w:bCs/>
+              </w:rPr>
+              <w:t>Expert 2</w:t>
+            </w:r>
+          </w:p>
+        </w:tc>
+        <w:tc>
+          <w:tcPr>
+            <w:tcW w:w="1909" w:type="dxa"/>
+          </w:tcPr>
+          <w:p>
+            <w:pPr>
+              <w:rPr>
+                <w:b/>
+                <w:bCs/>
+              </w:rPr>
+            </w:pPr>
+            <w:r>
+              <w:rPr>
+                <w:b/>
+                <w:bCs/>
+              </w:rPr>
+              <w:t>56.558 (13.16320)</w:t>
+            </w:r>
+          </w:p>
+        </w:tc>
+        <w:tc>
+          <w:tcPr>
+            <w:tcW w:w="1696" w:type="dxa"/>
+          </w:tcPr>
+          <w:p>
+            <w:pPr>
+              <w:rPr>
+                <w:b/>
+                <w:bCs/>
+              </w:rPr>
+            </w:pPr>
+            <w:r>
+              <w:rPr>
+                <w:b/>
+                <w:bCs/>
+              </w:rPr>
+              <w:t>14.672 (34.04040)</w:t>
+            </w:r>
+          </w:p>
+        </w:tc>
+        <w:tc>
+          <w:tcPr>
+            <w:tcW w:w="1882" w:type="dxa"/>
+          </w:tcPr>
+          <w:p>
+            <w:pPr>
+              <w:rPr>
+                <w:b/>
+                <w:bCs/>
+              </w:rPr>
+            </w:pPr>
+            <w:r>
+              <w:rPr>
+                <w:b/>
+                <w:bCs/>
+              </w:rPr>
+              <w:t>&lt;0.0001</w:t>
+            </w:r>
+          </w:p>
+        </w:tc>
+        <w:tc>
+          <w:tcPr>
+            <w:tcW w:w="1558" w:type="dxa"/>
+          </w:tcPr>
+          <w:p>
+            <w:pPr>
+              <w:rPr>
+                <w:b/>
+                <w:bCs/>
+              </w:rPr>
+            </w:pPr>
+            <w:r>
+              <w:rPr>
+                <w:b/>
+                <w:bCs/>
+              </w:rPr>
+              <w:t>&lt;0.0001</w:t>
+            </w:r>
+          </w:p>
+        </w:tc>
+      </w:tr>
+      <w:tr>
+        <w:tc>
+          <w:tcPr>
+            <w:tcW w:w="1971" w:type="dxa"/>
+          </w:tcPr>
+          <w:p>
+            <w:r>
+              <w:lastRenderedPageBreak/>
+              <w:t>Inefficient</w:t>
+            </w:r>
+          </w:p>
+        </w:tc>
+        <w:tc>
+          <w:tcPr>
+            <w:tcW w:w="1909" w:type="dxa"/>
+          </w:tcPr>
+          <w:p>
+            <w:r>
+              <w:t>69.012 (11.58551)</w:t>
+            </w:r>
+          </w:p>
+        </w:tc>
+        <w:tc>
+          <w:tcPr>
+            <w:tcW w:w="1696" w:type="dxa"/>
+          </w:tcPr>
+          <w:p>
+            <w:r>
+              <w:t>25.565 (44.67881)</w:t>
+            </w:r>
+          </w:p>
+        </w:tc>
+        <w:tc>
+          <w:tcPr>
+            <w:tcW w:w="1882" w:type="dxa"/>
+          </w:tcPr>
+          <w:p>
+            <w:r>
+              <w:t>0.995</w:t>
+            </w:r>
+          </w:p>
+        </w:tc>
+        <w:tc>
+          <w:tcPr>
+            <w:tcW w:w="1558" w:type="dxa"/>
+          </w:tcPr>
+          <w:p>
+            <w:r>
+              <w:t>0.9718</w:t>
+            </w:r>
+          </w:p>
+        </w:tc>
+      </w:tr>
+      <w:tr>
+        <w:tc>
+          <w:tcPr>
+            <w:tcW w:w="1971" w:type="dxa"/>
+          </w:tcPr>
+          <w:p>
+            <w:r>
+              <w:t>Random 1</w:t>
+            </w:r>
+          </w:p>
+        </w:tc>
+        <w:tc>
+          <w:tcPr>
+            <w:tcW w:w="1909" w:type="dxa"/>
+          </w:tcPr>
+          <w:p>
+            <w:r>
+              <w:t>67.941 (10.90626)</w:t>
+            </w:r>
+          </w:p>
+        </w:tc>
+        <w:tc>
+          <w:tcPr>
+            <w:tcW w:w="1696" w:type="dxa"/>
+          </w:tcPr>
+          <w:p>
+            <w:r>
+              <w:t>24.505 (42.32478)</w:t>
+            </w:r>
+          </w:p>
+        </w:tc>
+        <w:tc>
+          <w:tcPr>
+            <w:tcW w:w="1882" w:type="dxa"/>
+          </w:tcPr>
+          <w:p>
+            <w:r>
+              <w:t>0.101</w:t>
+            </w:r>
+          </w:p>
+        </w:tc>
+        <w:tc>
+          <w:tcPr>
+            <w:tcW w:w="1558" w:type="dxa"/>
+          </w:tcPr>
+          <w:p>
+            <w:r>
+              <w:t>0.794</w:t>
+            </w:r>
+          </w:p>
+        </w:tc>
+      </w:tr>
+      <w:tr>
+        <w:tc>
+          <w:tcPr>
+            <w:tcW w:w="1971" w:type="dxa"/>
+          </w:tcPr>
+          <w:p>
+            <w:r>
+              <w:t>Random 2</w:t>
+            </w:r>
+          </w:p>
+        </w:tc>
+        <w:tc>
+          <w:tcPr>
+            <w:tcW w:w="1909" w:type="dxa"/>
+          </w:tcPr>
+          <w:p>
+            <w:r>
+              <w:t>71.093 (11.30682)</w:t>
+            </w:r>
+          </w:p>
+        </w:tc>
+        <w:tc>
+          <w:tcPr>
+            <w:tcW w:w="1696" w:type="dxa"/>
+          </w:tcPr>
+          <w:p>
+            <w:r>
+              <w:t>31.612 (52.47034)</w:t>
+            </w:r>
+          </w:p>
+        </w:tc>
+        <w:tc>
+          <w:tcPr>
+            <w:tcW w:w="1882" w:type="dxa"/>
+          </w:tcPr>
+          <w:p>
+            <w:r>
+              <w:t>0.063</w:t>
+            </w:r>
+          </w:p>
+        </w:tc>
+        <w:tc>
+          <w:tcPr>
+            <w:tcW w:w="1558" w:type="dxa"/>
+          </w:tcPr>
+          <w:p>
+            <w:r>
+              <w:t>0.717</w:t>
+            </w:r>
+          </w:p>
+        </w:tc>
+      </w:tr>
+      <w:tr>
+        <w:tc>
+          <w:tcPr>
+            <w:tcW w:w="1971" w:type="dxa"/>
+          </w:tcPr>
+          <w:p>
+            <w:r>
+              <w:t>Random 3</w:t>
+            </w:r>
+          </w:p>
+        </w:tc>
+        <w:tc>
+          <w:tcPr>
+            <w:tcW w:w="1909" w:type="dxa"/>
+          </w:tcPr>
+          <w:p>
+            <w:r>
+              <w:t>71.028 (11.42198)</w:t>
+            </w:r>
+          </w:p>
+        </w:tc>
+        <w:tc>
+          <w:tcPr>
+            <w:tcW w:w="1696" w:type="dxa"/>
+          </w:tcPr>
+          <w:p>
+            <w:r>
+              <w:t>31.907 (51.6494)</w:t>
+            </w:r>
+          </w:p>
+        </w:tc>
+        <w:tc>
+          <w:tcPr>
+            <w:tcW w:w="1882" w:type="dxa"/>
+          </w:tcPr>
+          <w:p>
+            <w:r>
+              <w:t>0.089</w:t>
+            </w:r>
+          </w:p>
+        </w:tc>
+        <w:tc>
+          <w:tcPr>
+            <w:tcW w:w="1558" w:type="dxa"/>
+          </w:tcPr>
+          <w:p>
+            <w:r>
+              <w:t>0.623</w:t>
+            </w:r>
+          </w:p>
+        </w:tc>
+      </w:tr>
+      <w:tr>
+        <w:tc>
+          <w:tcPr>
+            <w:tcW w:w="1971" w:type="dxa"/>
+          </w:tcPr>
+          <w:p>
+            <w:r>
+              <w:t>Reduced Grid</w:t>
+            </w:r>
+          </w:p>
+        </w:tc>
+        <w:tc>
+          <w:tcPr>
+            <w:tcW w:w="1909" w:type="dxa"/>
+          </w:tcPr>
+          <w:p>
+            <w:r>
+              <w:t>83.903 (13.69683)</w:t>
+            </w:r>
+          </w:p>
+        </w:tc>
+        <w:tc>
+          <w:tcPr>
+            <w:tcW w:w="1696" w:type="dxa"/>
+          </w:tcPr>
+          <w:p>
+            <w:r>
+              <w:t>46.802 (64.15270)</w:t>
+            </w:r>
+          </w:p>
+        </w:tc>
+        <w:tc>
+          <w:tcPr>
+            <w:tcW w:w="1882" w:type="dxa"/>
+          </w:tcPr>
+          <w:p>
+            <w:r>
+              <w:t>&lt;0.0001</w:t>
+            </w:r>
+          </w:p>
+        </w:tc>
+        <w:tc>
+          <w:tcPr>
+            <w:tcW w:w="1558" w:type="dxa"/>
+          </w:tcPr>
+          <w:p>
+            <w:r>
+              <w:t>&lt;0.0001</w:t>
+            </w:r>
+          </w:p>
+        </w:tc>
+      </w:tr>
+      <w:tr>
+        <w:tc>
+          <w:tcPr>
+            <w:tcW w:w="1971" w:type="dxa"/>
+          </w:tcPr>
+          <w:p>
+            <w:r>
+              <w:t>Standard Grid</w:t>
+            </w:r>
+          </w:p>
+        </w:tc>
+        <w:tc>
+          <w:tcPr>
+            <w:tcW w:w="1909" w:type="dxa"/>
+          </w:tcPr>
+          <w:p>
+            <w:r>
+              <w:t>69.472 (11.42198)</w:t>
+            </w:r>
+          </w:p>
+        </w:tc>
+        <w:tc>
+          <w:tcPr>
+            <w:tcW w:w="1696" w:type="dxa"/>
+          </w:tcPr>
+          <w:p>
+            <w:r>
+              <w:t>27.924 (45.05241)</w:t>
+            </w:r>
+          </w:p>
+        </w:tc>
+        <w:tc>
+          <w:tcPr>
+            <w:tcW w:w="1882" w:type="dxa"/>
+          </w:tcPr>
+          <w:p>
+            <w:r>
+              <w:t>1</w:t>
+            </w:r>
+          </w:p>
+        </w:tc>
+        <w:tc>
+          <w:tcPr>
+            <w:tcW w:w="1558" w:type="dxa"/>
+          </w:tcPr>
+          <w:p>
+            <w:r>
+              <w:t>1</w:t>
+            </w:r>
+          </w:p>
+        </w:tc>
+      </w:tr>
+    </w:tbl>
+    <w:p/>
+    <w:p/>
     <w:sectPr>
       <w:pgSz w:w="11906" w:h="16838"/>
       <w:pgMar w:top="1440" w:right="1440" w:bottom="1440" w:left="1440" w:header="708" w:footer="708" w:gutter="0"/>
@@ -792,6 +1669,25 @@
       <w:contextualSpacing/>
     </w:pPr>
   </w:style>
+  <w:style w:type="table" w:styleId="TableGrid">
+    <w:name w:val="Table Grid"/>
+    <w:basedOn w:val="TableNormal"/>
+    <w:uiPriority w:val="39"/>
+    <w:rsid w:val="00502D07"/>
+    <w:pPr>
+      <w:spacing w:after="0" w:line="240" w:lineRule="auto"/>
+    </w:pPr>
+    <w:tblPr>
+      <w:tblBorders>
+        <w:top w:val="single" w:sz="4" w:space="0" w:color="auto"/>
+        <w:left w:val="single" w:sz="4" w:space="0" w:color="auto"/>
+        <w:bottom w:val="single" w:sz="4" w:space="0" w:color="auto"/>
+        <w:right w:val="single" w:sz="4" w:space="0" w:color="auto"/>
+        <w:insideH w:val="single" w:sz="4" w:space="0" w:color="auto"/>
+        <w:insideV w:val="single" w:sz="4" w:space="0" w:color="auto"/>
+      </w:tblBorders>
+    </w:tblPr>
+  </w:style>
 </w:styles>
 </file>
 

</xml_diff>